<commit_message>
fix analysis report student #3
</commit_message>
<xml_diff>
--- a/reports/Individual/D02/Student #3/Analysis report - Migybaman.docx
+++ b/reports/Individual/D02/Student #3/Analysis report - Migybaman.docx
@@ -1053,117 +1053,23 @@
     </w:p>
     <w:p>
       <w:pPr>
-        <w:keepNext/>
-        <w:numPr>
-          <w:ilvl w:val="0"/>
-          <w:numId w:val="1"/>
-        </w:numPr>
-        <w:spacing w:before="240" w:after="240" w:line="240" w:lineRule="auto"/>
-        <w:jc w:val="both"/>
-        <w:rPr>
-          <w:rFonts w:ascii="Calibri" w:eastAsia="Calibri" w:hAnsi="Calibri" w:cs="Calibri"/>
-          <w:sz w:val="24"/>
-          <w:szCs w:val="24"/>
-        </w:rPr>
-      </w:pPr>
-      <w:r>
-        <w:rPr>
-          <w:rFonts w:ascii="Calibri" w:eastAsia="Calibri" w:hAnsi="Calibri" w:cs="Calibri"/>
-          <w:sz w:val="24"/>
-          <w:szCs w:val="24"/>
-        </w:rPr>
-        <w:t>There is a new project-specific role called assistant, which has the following profile data: supervisor (not blank, shorter than 76 characters), list of expertise fields (not blank, shorter than 101 characters), résumé (not blank, shorter than 101 characters), and an optional link with further information.</w:t>
-      </w:r>
-    </w:p>
-    <w:p>
-      <w:pPr>
-        <w:keepNext/>
-        <w:numPr>
-          <w:ilvl w:val="0"/>
-          <w:numId w:val="1"/>
-        </w:numPr>
-        <w:spacing w:before="240" w:after="240" w:line="240" w:lineRule="auto"/>
-        <w:jc w:val="both"/>
-        <w:rPr>
-          <w:rFonts w:ascii="Calibri" w:eastAsia="Calibri" w:hAnsi="Calibri" w:cs="Calibri"/>
-          <w:sz w:val="24"/>
-          <w:szCs w:val="24"/>
-        </w:rPr>
-      </w:pPr>
-      <w:r>
-        <w:rPr>
-          <w:rFonts w:ascii="Calibri" w:eastAsia="Calibri" w:hAnsi="Calibri" w:cs="Calibri"/>
-          <w:sz w:val="24"/>
-          <w:szCs w:val="24"/>
-        </w:rPr>
-        <w:t>[MANDATORY] A tutorial provides additional support to a course by means of one or more ses-sions.  The system must store the following data about them: a code (pattern “[A-Z]{1,3}[0-9][0-9]{3}”, not blank, unique), a title (not blank, shorter than 76 characters), an abstract (not blank, shorter than 101 characters), some goals (not blank, shorter than 101 characters), and an estimated total time.</w:t>
-      </w:r>
-    </w:p>
-    <w:p>
-      <w:pPr>
-        <w:keepNext/>
-        <w:numPr>
-          <w:ilvl w:val="0"/>
-          <w:numId w:val="1"/>
-        </w:numPr>
-        <w:spacing w:before="240" w:after="240" w:line="240" w:lineRule="auto"/>
-        <w:jc w:val="both"/>
-        <w:rPr>
-          <w:rFonts w:ascii="Calibri" w:eastAsia="Calibri" w:hAnsi="Calibri" w:cs="Calibri"/>
-          <w:sz w:val="24"/>
-          <w:szCs w:val="24"/>
-        </w:rPr>
-      </w:pPr>
-      <w:r>
-        <w:rPr>
-          <w:rFonts w:ascii="Calibri" w:eastAsia="Calibri" w:hAnsi="Calibri" w:cs="Calibri"/>
-          <w:sz w:val="24"/>
-          <w:szCs w:val="24"/>
-        </w:rPr>
-        <w:t>[MANDATORY] The system must store the following data about the sessions: a title (not blank, shorter than 76 characters), an abstract (not blank, shorter than 101 characters), an indication on whether it can be considered a theory session or a hands-on session, a time period (at least one day ahead, from one up to five hour long), and an optional link with further information.</w:t>
-      </w:r>
-    </w:p>
-    <w:p>
-      <w:pPr>
-        <w:numPr>
-          <w:ilvl w:val="0"/>
-          <w:numId w:val="1"/>
-        </w:numPr>
-        <w:rPr>
-          <w:rFonts w:ascii="Calibri" w:eastAsia="Calibri" w:hAnsi="Calibri" w:cs="Calibri"/>
-        </w:rPr>
-      </w:pPr>
-      <w:r>
-        <w:rPr>
-          <w:rFonts w:ascii="Calibri" w:eastAsia="Calibri" w:hAnsi="Calibri" w:cs="Calibri"/>
-        </w:rPr>
-        <w:t>The system must handle assistant dashboards with the following data: total number of tutorials regarding theory or hands-on courses; average, deviation, minimum, and maximum time of his or her sessions; average, deviation, minimum, and maximum time of his or her tutorials.</w:t>
-      </w:r>
-    </w:p>
-    <w:p>
-      <w:pPr>
-        <w:keepNext/>
-        <w:numPr>
-          <w:ilvl w:val="0"/>
-          <w:numId w:val="1"/>
-        </w:numPr>
-        <w:spacing w:before="240" w:after="240" w:line="240" w:lineRule="auto"/>
-        <w:jc w:val="both"/>
-        <w:rPr>
-          <w:rFonts w:ascii="Calibri" w:eastAsia="Calibri" w:hAnsi="Calibri" w:cs="Calibri"/>
-          <w:sz w:val="24"/>
-          <w:szCs w:val="24"/>
-        </w:rPr>
-      </w:pPr>
-      <w:r>
-        <w:t>[Mandatory] Produce assorted sample data to test your application informally. The data must include two assistant accounts with credentials “assistant1/assistant1” and “assistant2/assistant2”.</w:t>
-      </w:r>
-    </w:p>
-    <w:p>
-      <w:pPr>
         <w:pStyle w:val="Ttulo1"/>
       </w:pPr>
     </w:p>
+    <w:p>
+      <w:r>
+        <w:t>Intencionadamente en blanco.</w:t>
+      </w:r>
+    </w:p>
+    <w:p/>
+    <w:p/>
+    <w:p/>
+    <w:p/>
+    <w:p/>
+    <w:p/>
+    <w:p/>
+    <w:p/>
+    <w:p/>
     <w:p>
       <w:pPr>
         <w:pStyle w:val="Ttulo1"/>

</xml_diff>